<commit_message>
Adiconando o textos para o banner
Trabalhos para o desenvolvimento do banner que para as nossas apresentações em feiras cientificas
</commit_message>
<xml_diff>
--- a/Documentos/PesquisaEPlanoDeNeg16159_16190_16712.docx
+++ b/Documentos/PesquisaEPlanoDeNeg16159_16190_16712.docx
@@ -417,23 +417,7 @@
           <w:b/>
           <w:sz w:val="24"/>
         </w:rPr>
-        <w:t xml:space="preserve">Alexandre Ladeira </w:t>
-      </w:r>
-      <w:proofErr w:type="spellStart"/>
-      <w:r>
-        <w:rPr>
-          <w:b/>
-          <w:sz w:val="24"/>
-        </w:rPr>
-        <w:t>Campanhã</w:t>
-      </w:r>
-      <w:proofErr w:type="spellEnd"/>
-      <w:r>
-        <w:rPr>
-          <w:b/>
-          <w:sz w:val="24"/>
-        </w:rPr>
-        <w:t xml:space="preserve"> da Silva Lucas de Almeida</w:t>
+        <w:t>Alexandre Ladeira Campanhã da Silva Lucas de Almeida</w:t>
       </w:r>
     </w:p>
     <w:p>
@@ -839,23 +823,7 @@
           <w:b/>
           <w:sz w:val="24"/>
         </w:rPr>
-        <w:t xml:space="preserve">Alexandre Ladeira </w:t>
-      </w:r>
-      <w:proofErr w:type="spellStart"/>
-      <w:r>
-        <w:rPr>
-          <w:b/>
-          <w:sz w:val="24"/>
-        </w:rPr>
-        <w:t>Campanhã</w:t>
-      </w:r>
-      <w:proofErr w:type="spellEnd"/>
-      <w:r>
-        <w:rPr>
-          <w:b/>
-          <w:sz w:val="24"/>
-        </w:rPr>
-        <w:t xml:space="preserve"> da Silva Lucas de Almeida</w:t>
+        <w:t>Alexandre Ladeira Campanhã da Silva Lucas de Almeida</w:t>
       </w:r>
     </w:p>
     <w:p>
@@ -6401,17 +6369,7 @@
           <w:sz w:val="24"/>
           <w:szCs w:val="24"/>
         </w:rPr>
-        <w:t xml:space="preserve">.    </w:t>
-      </w:r>
-      <w:bookmarkStart w:id="2" w:name="_GoBack"/>
-      <w:bookmarkEnd w:id="2"/>
-      <w:r>
-        <w:rPr>
-          <w:b/>
-          <w:sz w:val="24"/>
-          <w:szCs w:val="24"/>
-        </w:rPr>
-        <w:t>11</w:t>
+        <w:t>.    11</w:t>
       </w:r>
     </w:p>
     <w:p>
@@ -6472,10 +6430,10 @@
         <w:ind w:left="159" w:right="158" w:firstLine="737"/>
         <w:jc w:val="both"/>
       </w:pPr>
-      <w:bookmarkStart w:id="3" w:name="Introdução"/>
-      <w:bookmarkStart w:id="4" w:name="_bookmark0"/>
+      <w:bookmarkStart w:id="2" w:name="Introdução"/>
+      <w:bookmarkStart w:id="3" w:name="_bookmark0"/>
+      <w:bookmarkEnd w:id="2"/>
       <w:bookmarkEnd w:id="3"/>
-      <w:bookmarkEnd w:id="4"/>
       <w:r>
         <w:t>O</w:t>
       </w:r>
@@ -6793,19 +6751,22 @@
         <w:t xml:space="preserve"> </w:t>
       </w:r>
       <w:r>
-        <w:t>na vida e no dia a dia das crianças, pois</w:t>
+        <w:t>na vida e n</w:t>
+      </w:r>
+      <w:r>
+        <w:t xml:space="preserve">o dia a dia das crianças, pois </w:t>
+      </w:r>
+      <w:r>
+        <w:t>81% das crianças e adolescente que tem acesso à rede usam a Internet todos os dias</w:t>
       </w:r>
       <w:proofErr w:type="gramStart"/>
       <w:r>
-        <w:t xml:space="preserve">  </w:t>
+        <w:t>.</w:t>
+      </w:r>
+      <w:r>
+        <w:t>.</w:t>
       </w:r>
       <w:proofErr w:type="gramEnd"/>
-      <w:r>
-        <w:t>81% das crianças e adolescente que tem acesso à rede usam a Internet todos os dias.</w:t>
-      </w:r>
-      <w:r>
-        <w:t>.</w:t>
-      </w:r>
       <w:r>
         <w:rPr>
           <w:spacing w:val="-26"/>
@@ -7449,10 +7410,10 @@
         <w:ind w:left="159" w:right="156" w:firstLine="737"/>
         <w:jc w:val="both"/>
       </w:pPr>
-      <w:bookmarkStart w:id="5" w:name="Objetivo_de_Engenharia"/>
-      <w:bookmarkStart w:id="6" w:name="_bookmark1"/>
+      <w:bookmarkStart w:id="4" w:name="Objetivo_de_Engenharia"/>
+      <w:bookmarkStart w:id="5" w:name="_bookmark1"/>
+      <w:bookmarkEnd w:id="4"/>
       <w:bookmarkEnd w:id="5"/>
-      <w:bookmarkEnd w:id="6"/>
       <w:r>
         <w:t>Queremos</w:t>
       </w:r>
@@ -8788,10 +8749,10 @@
         <w:ind w:left="159" w:right="158" w:firstLine="737"/>
         <w:jc w:val="both"/>
       </w:pPr>
-      <w:bookmarkStart w:id="7" w:name="Materiais_e_métodos"/>
-      <w:bookmarkStart w:id="8" w:name="_bookmark2"/>
+      <w:bookmarkStart w:id="6" w:name="Materiais_e_métodos"/>
+      <w:bookmarkStart w:id="7" w:name="_bookmark2"/>
+      <w:bookmarkEnd w:id="6"/>
       <w:bookmarkEnd w:id="7"/>
-      <w:bookmarkEnd w:id="8"/>
       <w:r>
         <w:t xml:space="preserve">A aplicação será </w:t>
       </w:r>
@@ -8828,13 +8789,8 @@
         </w:rPr>
         <w:t xml:space="preserve"> </w:t>
       </w:r>
-      <w:proofErr w:type="spellStart"/>
-      <w:r>
-        <w:t>JavaScript</w:t>
-      </w:r>
-      <w:proofErr w:type="spellEnd"/>
-      <w:r>
-        <w:t>.</w:t>
+      <w:r>
+        <w:t>JavaScript.</w:t>
       </w:r>
       <w:r>
         <w:rPr>
@@ -9189,6 +9145,13 @@
       </w:r>
       <w:r>
         <w:rPr>
+          <w:spacing w:val="-46"/>
+          <w:sz w:val="24"/>
+        </w:rPr>
+        <w:t xml:space="preserve"> </w:t>
+      </w:r>
+      <w:r>
+        <w:rPr>
           <w:sz w:val="24"/>
         </w:rPr>
         <w:t xml:space="preserve">tempo real. </w:t>
@@ -9198,7 +9161,14 @@
           <w:spacing w:val="-4"/>
           <w:sz w:val="24"/>
         </w:rPr>
-        <w:t xml:space="preserve">Para </w:t>
+        <w:t>Para</w:t>
+      </w:r>
+      <w:r>
+        <w:rPr>
+          <w:spacing w:val="-4"/>
+          <w:sz w:val="24"/>
+        </w:rPr>
+        <w:t xml:space="preserve"> </w:t>
       </w:r>
       <w:r>
         <w:rPr>
@@ -9213,14 +9183,14 @@
         </w:rPr>
         <w:t xml:space="preserve"> </w:t>
       </w:r>
-      <w:proofErr w:type="spellStart"/>
+      <w:proofErr w:type="gramStart"/>
       <w:r>
         <w:rPr>
           <w:sz w:val="24"/>
         </w:rPr>
         <w:t>JavaScript</w:t>
       </w:r>
-      <w:proofErr w:type="spellEnd"/>
+      <w:proofErr w:type="gramEnd"/>
       <w:r>
         <w:rPr>
           <w:sz w:val="24"/>
@@ -9244,21 +9214,12 @@
           <w:sz w:val="24"/>
         </w:rPr>
       </w:pPr>
-      <w:proofErr w:type="spellStart"/>
-      <w:r>
-        <w:rPr>
-          <w:b/>
-          <w:sz w:val="24"/>
-        </w:rPr>
-        <w:t>JavaScript</w:t>
-      </w:r>
-      <w:proofErr w:type="spellEnd"/>
-      <w:r>
-        <w:rPr>
-          <w:b/>
-          <w:sz w:val="24"/>
-        </w:rPr>
-        <w:t xml:space="preserve">: </w:t>
+      <w:r>
+        <w:rPr>
+          <w:b/>
+          <w:sz w:val="24"/>
+        </w:rPr>
+        <w:t xml:space="preserve">JavaScript: </w:t>
       </w:r>
       <w:r>
         <w:rPr>
@@ -9277,7 +9238,15 @@
         <w:rPr>
           <w:sz w:val="24"/>
         </w:rPr>
-        <w:t>de programação que permite o uso de funcionalidades mais complexas em páginas WEB, como: animações gráficas, atualizações</w:t>
+        <w:t>de programação que permite o uso de funcionalidades mais complexas em páginas WEB, como: ani</w:t>
+      </w:r>
+      <w:bookmarkStart w:id="8" w:name="_GoBack"/>
+      <w:bookmarkEnd w:id="8"/>
+      <w:r>
+        <w:rPr>
+          <w:sz w:val="24"/>
+        </w:rPr>
+        <w:t>mações gráficas, atualizações</w:t>
       </w:r>
       <w:r>
         <w:rPr>
@@ -9725,21 +9694,7 @@
         <w:rPr>
           <w:sz w:val="24"/>
         </w:rPr>
-        <w:t xml:space="preserve">É uma biblioteca </w:t>
-      </w:r>
-      <w:proofErr w:type="spellStart"/>
-      <w:r>
-        <w:rPr>
-          <w:sz w:val="24"/>
-        </w:rPr>
-        <w:t>JavaScript</w:t>
-      </w:r>
-      <w:proofErr w:type="spellEnd"/>
-      <w:r>
-        <w:rPr>
-          <w:sz w:val="24"/>
-        </w:rPr>
-        <w:t xml:space="preserve"> que amplia sua</w:t>
+        <w:t>É uma biblioteca JavaScript que amplia sua</w:t>
       </w:r>
       <w:r>
         <w:rPr>
@@ -13332,6 +13287,7 @@
         <w:docPartUnique/>
       </w:docPartObj>
     </w:sdtPr>
+    <w:sdtEndPr/>
     <w:sdtContent>
       <w:p>
         <w:pPr>
@@ -13601,6 +13557,7 @@
         <w:docPartUnique/>
       </w:docPartObj>
     </w:sdtPr>
+    <w:sdtEndPr/>
     <w:sdtContent>
       <w:p>
         <w:pPr>
@@ -13620,7 +13577,7 @@
           <w:rPr>
             <w:noProof/>
           </w:rPr>
-          <w:t>10</w:t>
+          <w:t>9</w:t>
         </w:r>
         <w:r>
           <w:fldChar w:fldCharType="end"/>
@@ -14532,491 +14489,6 @@
 </w:styles>
 </file>
 
-<file path=word/glossary/document.xml><?xml version="1.0" encoding="utf-8"?>
-<w:glossaryDocument xmlns:wpc="http://schemas.microsoft.com/office/word/2010/wordprocessingCanvas" xmlns:mc="http://schemas.openxmlformats.org/markup-compatibility/2006" xmlns:o="urn:schemas-microsoft-com:office:office" xmlns:r="http://schemas.openxmlformats.org/officeDocument/2006/relationships" xmlns:m="http://schemas.openxmlformats.org/officeDocument/2006/math" xmlns:v="urn:schemas-microsoft-com:vml" xmlns:wp14="http://schemas.microsoft.com/office/word/2010/wordprocessingDrawing" xmlns:wp="http://schemas.openxmlformats.org/drawingml/2006/wordprocessingDrawing" xmlns:w10="urn:schemas-microsoft-com:office:word" xmlns:w="http://schemas.openxmlformats.org/wordprocessingml/2006/main" xmlns:w14="http://schemas.microsoft.com/office/word/2010/wordml" xmlns:wpg="http://schemas.microsoft.com/office/word/2010/wordprocessingGroup" xmlns:wpi="http://schemas.microsoft.com/office/word/2010/wordprocessingInk" xmlns:wne="http://schemas.microsoft.com/office/word/2006/wordml" xmlns:wps="http://schemas.microsoft.com/office/word/2010/wordprocessingShape" mc:Ignorable="w14 wp14"/>
-</file>
-
-<file path=word/glossary/fontTable.xml><?xml version="1.0" encoding="utf-8"?>
-<w:fonts xmlns:mc="http://schemas.openxmlformats.org/markup-compatibility/2006" xmlns:r="http://schemas.openxmlformats.org/officeDocument/2006/relationships" xmlns:w="http://schemas.openxmlformats.org/wordprocessingml/2006/main" xmlns:w14="http://schemas.microsoft.com/office/word/2010/wordml" mc:Ignorable="w14">
-  <w:font w:name="Arial">
-    <w:panose1 w:val="020B0604020202020204"/>
-    <w:charset w:val="00"/>
-    <w:family w:val="swiss"/>
-    <w:pitch w:val="variable"/>
-    <w:sig w:usb0="E0002AFF" w:usb1="C0007843" w:usb2="00000009" w:usb3="00000000" w:csb0="000001FF" w:csb1="00000000"/>
-  </w:font>
-  <w:font w:name="Times New Roman">
-    <w:panose1 w:val="02020603050405020304"/>
-    <w:charset w:val="00"/>
-    <w:family w:val="roman"/>
-    <w:pitch w:val="variable"/>
-    <w:sig w:usb0="E0002AFF" w:usb1="C0007841" w:usb2="00000009" w:usb3="00000000" w:csb0="000001FF" w:csb1="00000000"/>
-  </w:font>
-  <w:font w:name="Calibri">
-    <w:panose1 w:val="020F0502020204030204"/>
-    <w:charset w:val="00"/>
-    <w:family w:val="swiss"/>
-    <w:pitch w:val="variable"/>
-    <w:sig w:usb0="E00002FF" w:usb1="4000ACFF" w:usb2="00000001" w:usb3="00000000" w:csb0="0000019F" w:csb1="00000000"/>
-  </w:font>
-  <w:font w:name="Tahoma">
-    <w:panose1 w:val="020B0604030504040204"/>
-    <w:charset w:val="00"/>
-    <w:family w:val="swiss"/>
-    <w:pitch w:val="variable"/>
-    <w:sig w:usb0="E1002EFF" w:usb1="C000605B" w:usb2="00000029" w:usb3="00000000" w:csb0="000101FF" w:csb1="00000000"/>
-  </w:font>
-  <w:font w:name="Verdana">
-    <w:altName w:val="Verdana"/>
-    <w:panose1 w:val="020B0604030504040204"/>
-    <w:charset w:val="00"/>
-    <w:family w:val="swiss"/>
-    <w:pitch w:val="variable"/>
-    <w:sig w:usb0="A10006FF" w:usb1="4000205B" w:usb2="00000010" w:usb3="00000000" w:csb0="0000019F" w:csb1="00000000"/>
-  </w:font>
-  <w:font w:name="Cambria">
-    <w:panose1 w:val="02040503050406030204"/>
-    <w:charset w:val="00"/>
-    <w:family w:val="roman"/>
-    <w:pitch w:val="variable"/>
-    <w:sig w:usb0="E00002FF" w:usb1="400004FF" w:usb2="00000000" w:usb3="00000000" w:csb0="0000019F" w:csb1="00000000"/>
-  </w:font>
-</w:fonts>
-</file>
-
-<file path=word/glossary/settings.xml><?xml version="1.0" encoding="utf-8"?>
-<w:settings xmlns:mc="http://schemas.openxmlformats.org/markup-compatibility/2006" xmlns:o="urn:schemas-microsoft-com:office:office" xmlns:r="http://schemas.openxmlformats.org/officeDocument/2006/relationships" xmlns:m="http://schemas.openxmlformats.org/officeDocument/2006/math" xmlns:v="urn:schemas-microsoft-com:vml" xmlns:w10="urn:schemas-microsoft-com:office:word" xmlns:w="http://schemas.openxmlformats.org/wordprocessingml/2006/main" xmlns:w14="http://schemas.microsoft.com/office/word/2010/wordml" xmlns:sl="http://schemas.openxmlformats.org/schemaLibrary/2006/main" mc:Ignorable="w14">
-  <w:view w:val="normal"/>
-  <w:defaultTabStop w:val="708"/>
-  <w:hyphenationZone w:val="425"/>
-  <w:characterSpacingControl w:val="doNotCompress"/>
-  <w:compat>
-    <w:useFELayout/>
-    <w:compatSetting w:name="compatibilityMode" w:uri="http://schemas.microsoft.com/office/word" w:val="14"/>
-    <w:compatSetting w:name="overrideTableStyleFontSizeAndJustification" w:uri="http://schemas.microsoft.com/office/word" w:val="1"/>
-    <w:compatSetting w:name="enableOpenTypeFeatures" w:uri="http://schemas.microsoft.com/office/word" w:val="1"/>
-    <w:compatSetting w:name="doNotFlipMirrorIndents" w:uri="http://schemas.microsoft.com/office/word" w:val="1"/>
-  </w:compat>
-  <w:rsids>
-    <w:rsidRoot w:val="001C157F"/>
-    <w:rsid w:val="001C157F"/>
-    <w:rsid w:val="00D36D4B"/>
-  </w:rsids>
-  <m:mathPr>
-    <m:mathFont m:val="Cambria Math"/>
-    <m:brkBin m:val="before"/>
-    <m:brkBinSub m:val="--"/>
-    <m:smallFrac m:val="0"/>
-    <m:dispDef/>
-    <m:lMargin m:val="0"/>
-    <m:rMargin m:val="0"/>
-    <m:defJc m:val="centerGroup"/>
-    <m:wrapIndent m:val="1440"/>
-    <m:intLim m:val="subSup"/>
-    <m:naryLim m:val="undOvr"/>
-  </m:mathPr>
-  <w:themeFontLang w:val="pt-BR"/>
-  <w:clrSchemeMapping w:bg1="light1" w:t1="dark1" w:bg2="light2" w:t2="dark2" w:accent1="accent1" w:accent2="accent2" w:accent3="accent3" w:accent4="accent4" w:accent5="accent5" w:accent6="accent6" w:hyperlink="hyperlink" w:followedHyperlink="followedHyperlink"/>
-  <w:decimalSymbol w:val=","/>
-  <w:listSeparator w:val=";"/>
-</w:settings>
-</file>
-
-<file path=word/glossary/styles.xml><?xml version="1.0" encoding="utf-8"?>
-<w:styles xmlns:mc="http://schemas.openxmlformats.org/markup-compatibility/2006" xmlns:r="http://schemas.openxmlformats.org/officeDocument/2006/relationships" xmlns:w="http://schemas.openxmlformats.org/wordprocessingml/2006/main" xmlns:w14="http://schemas.microsoft.com/office/word/2010/wordml" mc:Ignorable="w14">
-  <w:docDefaults>
-    <w:rPrDefault>
-      <w:rPr>
-        <w:rFonts w:asciiTheme="minorHAnsi" w:eastAsiaTheme="minorEastAsia" w:hAnsiTheme="minorHAnsi" w:cstheme="minorBidi"/>
-        <w:sz w:val="22"/>
-        <w:szCs w:val="22"/>
-        <w:lang w:val="pt-BR" w:eastAsia="pt-BR" w:bidi="ar-SA"/>
-      </w:rPr>
-    </w:rPrDefault>
-    <w:pPrDefault>
-      <w:pPr>
-        <w:spacing w:after="200" w:line="276" w:lineRule="auto"/>
-      </w:pPr>
-    </w:pPrDefault>
-  </w:docDefaults>
-  <w:latentStyles w:defLockedState="0" w:defUIPriority="99" w:defSemiHidden="1" w:defUnhideWhenUsed="1" w:defQFormat="0" w:count="267">
-    <w:lsdException w:name="Normal" w:semiHidden="0" w:uiPriority="0" w:unhideWhenUsed="0" w:qFormat="1"/>
-    <w:lsdException w:name="heading 1" w:semiHidden="0" w:uiPriority="9" w:unhideWhenUsed="0" w:qFormat="1"/>
-    <w:lsdException w:name="heading 2" w:uiPriority="9" w:qFormat="1"/>
-    <w:lsdException w:name="heading 3" w:uiPriority="9" w:qFormat="1"/>
-    <w:lsdException w:name="heading 4" w:uiPriority="9" w:qFormat="1"/>
-    <w:lsdException w:name="heading 5" w:uiPriority="9" w:qFormat="1"/>
-    <w:lsdException w:name="heading 6" w:uiPriority="9" w:qFormat="1"/>
-    <w:lsdException w:name="heading 7" w:uiPriority="9" w:qFormat="1"/>
-    <w:lsdException w:name="heading 8" w:uiPriority="9" w:qFormat="1"/>
-    <w:lsdException w:name="heading 9" w:uiPriority="9" w:qFormat="1"/>
-    <w:lsdException w:name="toc 1" w:uiPriority="39"/>
-    <w:lsdException w:name="toc 2" w:uiPriority="39"/>
-    <w:lsdException w:name="toc 3" w:uiPriority="39"/>
-    <w:lsdException w:name="toc 4" w:uiPriority="39"/>
-    <w:lsdException w:name="toc 5" w:uiPriority="39"/>
-    <w:lsdException w:name="toc 6" w:uiPriority="39"/>
-    <w:lsdException w:name="toc 7" w:uiPriority="39"/>
-    <w:lsdException w:name="toc 8" w:uiPriority="39"/>
-    <w:lsdException w:name="toc 9" w:uiPriority="39"/>
-    <w:lsdException w:name="caption" w:uiPriority="35" w:qFormat="1"/>
-    <w:lsdException w:name="Title" w:semiHidden="0" w:uiPriority="10" w:unhideWhenUsed="0" w:qFormat="1"/>
-    <w:lsdException w:name="Default Paragraph Font" w:uiPriority="1"/>
-    <w:lsdException w:name="Subtitle" w:semiHidden="0" w:uiPriority="11" w:unhideWhenUsed="0" w:qFormat="1"/>
-    <w:lsdException w:name="Strong" w:semiHidden="0" w:uiPriority="22" w:unhideWhenUsed="0" w:qFormat="1"/>
-    <w:lsdException w:name="Emphasis" w:semiHidden="0" w:uiPriority="20" w:unhideWhenUsed="0" w:qFormat="1"/>
-    <w:lsdException w:name="Table Grid" w:semiHidden="0" w:uiPriority="59" w:unhideWhenUsed="0"/>
-    <w:lsdException w:name="Placeholder Text" w:unhideWhenUsed="0"/>
-    <w:lsdException w:name="No Spacing" w:semiHidden="0" w:uiPriority="1" w:unhideWhenUsed="0" w:qFormat="1"/>
-    <w:lsdException w:name="Light Shading" w:semiHidden="0" w:uiPriority="60" w:unhideWhenUsed="0"/>
-    <w:lsdException w:name="Light List" w:semiHidden="0" w:uiPriority="61" w:unhideWhenUsed="0"/>
-    <w:lsdException w:name="Light Grid" w:semiHidden="0" w:uiPriority="62" w:unhideWhenUsed="0"/>
-    <w:lsdException w:name="Medium Shading 1" w:semiHidden="0" w:uiPriority="63" w:unhideWhenUsed="0"/>
-    <w:lsdException w:name="Medium Shading 2" w:semiHidden="0" w:uiPriority="64" w:unhideWhenUsed="0"/>
-    <w:lsdException w:name="Medium List 1" w:semiHidden="0" w:uiPriority="65" w:unhideWhenUsed="0"/>
-    <w:lsdException w:name="Medium List 2" w:semiHidden="0" w:uiPriority="66" w:unhideWhenUsed="0"/>
-    <w:lsdException w:name="Medium Grid 1" w:semiHidden="0" w:uiPriority="67" w:unhideWhenUsed="0"/>
-    <w:lsdException w:name="Medium Grid 2" w:semiHidden="0" w:uiPriority="68" w:unhideWhenUsed="0"/>
-    <w:lsdException w:name="Medium Grid 3" w:semiHidden="0" w:uiPriority="69" w:unhideWhenUsed="0"/>
-    <w:lsdException w:name="Dark List" w:semiHidden="0" w:uiPriority="70" w:unhideWhenUsed="0"/>
-    <w:lsdException w:name="Colorful Shading" w:semiHidden="0" w:uiPriority="71" w:unhideWhenUsed="0"/>
-    <w:lsdException w:name="Colorful List" w:semiHidden="0" w:uiPriority="72" w:unhideWhenUsed="0"/>
-    <w:lsdException w:name="Colorful Grid" w:semiHidden="0" w:uiPriority="73" w:unhideWhenUsed="0"/>
-    <w:lsdException w:name="Light Shading Accent 1" w:semiHidden="0" w:uiPriority="60" w:unhideWhenUsed="0"/>
-    <w:lsdException w:name="Light List Accent 1" w:semiHidden="0" w:uiPriority="61" w:unhideWhenUsed="0"/>
-    <w:lsdException w:name="Light Grid Accent 1" w:semiHidden="0" w:uiPriority="62" w:unhideWhenUsed="0"/>
-    <w:lsdException w:name="Medium Shading 1 Accent 1" w:semiHidden="0" w:uiPriority="63" w:unhideWhenUsed="0"/>
-    <w:lsdException w:name="Medium Shading 2 Accent 1" w:semiHidden="0" w:uiPriority="64" w:unhideWhenUsed="0"/>
-    <w:lsdException w:name="Medium List 1 Accent 1" w:semiHidden="0" w:uiPriority="65" w:unhideWhenUsed="0"/>
-    <w:lsdException w:name="Revision" w:unhideWhenUsed="0"/>
-    <w:lsdException w:name="List Paragraph" w:semiHidden="0" w:uiPriority="34" w:unhideWhenUsed="0" w:qFormat="1"/>
-    <w:lsdException w:name="Quote" w:semiHidden="0" w:uiPriority="29" w:unhideWhenUsed="0" w:qFormat="1"/>
-    <w:lsdException w:name="Intense Quote" w:semiHidden="0" w:uiPriority="30" w:unhideWhenUsed="0" w:qFormat="1"/>
-    <w:lsdException w:name="Medium List 2 Accent 1" w:semiHidden="0" w:uiPriority="66" w:unhideWhenUsed="0"/>
-    <w:lsdException w:name="Medium Grid 1 Accent 1" w:semiHidden="0" w:uiPriority="67" w:unhideWhenUsed="0"/>
-    <w:lsdException w:name="Medium Grid 2 Accent 1" w:semiHidden="0" w:uiPriority="68" w:unhideWhenUsed="0"/>
-    <w:lsdException w:name="Medium Grid 3 Accent 1" w:semiHidden="0" w:uiPriority="69" w:unhideWhenUsed="0"/>
-    <w:lsdException w:name="Dark List Accent 1" w:semiHidden="0" w:uiPriority="70" w:unhideWhenUsed="0"/>
-    <w:lsdException w:name="Colorful Shading Accent 1" w:semiHidden="0" w:uiPriority="71" w:unhideWhenUsed="0"/>
-    <w:lsdException w:name="Colorful List Accent 1" w:semiHidden="0" w:uiPriority="72" w:unhideWhenUsed="0"/>
-    <w:lsdException w:name="Colorful Grid Accent 1" w:semiHidden="0" w:uiPriority="73" w:unhideWhenUsed="0"/>
-    <w:lsdException w:name="Light Shading Accent 2" w:semiHidden="0" w:uiPriority="60" w:unhideWhenUsed="0"/>
-    <w:lsdException w:name="Light List Accent 2" w:semiHidden="0" w:uiPriority="61" w:unhideWhenUsed="0"/>
-    <w:lsdException w:name="Light Grid Accent 2" w:semiHidden="0" w:uiPriority="62" w:unhideWhenUsed="0"/>
-    <w:lsdException w:name="Medium Shading 1 Accent 2" w:semiHidden="0" w:uiPriority="63" w:unhideWhenUsed="0"/>
-    <w:lsdException w:name="Medium Shading 2 Accent 2" w:semiHidden="0" w:uiPriority="64" w:unhideWhenUsed="0"/>
-    <w:lsdException w:name="Medium List 1 Accent 2" w:semiHidden="0" w:uiPriority="65" w:unhideWhenUsed="0"/>
-    <w:lsdException w:name="Medium List 2 Accent 2" w:semiHidden="0" w:uiPriority="66" w:unhideWhenUsed="0"/>
-    <w:lsdException w:name="Medium Grid 1 Accent 2" w:semiHidden="0" w:uiPriority="67" w:unhideWhenUsed="0"/>
-    <w:lsdException w:name="Medium Grid 2 Accent 2" w:semiHidden="0" w:uiPriority="68" w:unhideWhenUsed="0"/>
-    <w:lsdException w:name="Medium Grid 3 Accent 2" w:semiHidden="0" w:uiPriority="69" w:unhideWhenUsed="0"/>
-    <w:lsdException w:name="Dark List Accent 2" w:semiHidden="0" w:uiPriority="70" w:unhideWhenUsed="0"/>
-    <w:lsdException w:name="Colorful Shading Accent 2" w:semiHidden="0" w:uiPriority="71" w:unhideWhenUsed="0"/>
-    <w:lsdException w:name="Colorful List Accent 2" w:semiHidden="0" w:uiPriority="72" w:unhideWhenUsed="0"/>
-    <w:lsdException w:name="Colorful Grid Accent 2" w:semiHidden="0" w:uiPriority="73" w:unhideWhenUsed="0"/>
-    <w:lsdException w:name="Light Shading Accent 3" w:semiHidden="0" w:uiPriority="60" w:unhideWhenUsed="0"/>
-    <w:lsdException w:name="Light List Accent 3" w:semiHidden="0" w:uiPriority="61" w:unhideWhenUsed="0"/>
-    <w:lsdException w:name="Light Grid Accent 3" w:semiHidden="0" w:uiPriority="62" w:unhideWhenUsed="0"/>
-    <w:lsdException w:name="Medium Shading 1 Accent 3" w:semiHidden="0" w:uiPriority="63" w:unhideWhenUsed="0"/>
-    <w:lsdException w:name="Medium Shading 2 Accent 3" w:semiHidden="0" w:uiPriority="64" w:unhideWhenUsed="0"/>
-    <w:lsdException w:name="Medium List 1 Accent 3" w:semiHidden="0" w:uiPriority="65" w:unhideWhenUsed="0"/>
-    <w:lsdException w:name="Medium List 2 Accent 3" w:semiHidden="0" w:uiPriority="66" w:unhideWhenUsed="0"/>
-    <w:lsdException w:name="Medium Grid 1 Accent 3" w:semiHidden="0" w:uiPriority="67" w:unhideWhenUsed="0"/>
-    <w:lsdException w:name="Medium Grid 2 Accent 3" w:semiHidden="0" w:uiPriority="68" w:unhideWhenUsed="0"/>
-    <w:lsdException w:name="Medium Grid 3 Accent 3" w:semiHidden="0" w:uiPriority="69" w:unhideWhenUsed="0"/>
-    <w:lsdException w:name="Dark List Accent 3" w:semiHidden="0" w:uiPriority="70" w:unhideWhenUsed="0"/>
-    <w:lsdException w:name="Colorful Shading Accent 3" w:semiHidden="0" w:uiPriority="71" w:unhideWhenUsed="0"/>
-    <w:lsdException w:name="Colorful List Accent 3" w:semiHidden="0" w:uiPriority="72" w:unhideWhenUsed="0"/>
-    <w:lsdException w:name="Colorful Grid Accent 3" w:semiHidden="0" w:uiPriority="73" w:unhideWhenUsed="0"/>
-    <w:lsdException w:name="Light Shading Accent 4" w:semiHidden="0" w:uiPriority="60" w:unhideWhenUsed="0"/>
-    <w:lsdException w:name="Light List Accent 4" w:semiHidden="0" w:uiPriority="61" w:unhideWhenUsed="0"/>
-    <w:lsdException w:name="Light Grid Accent 4" w:semiHidden="0" w:uiPriority="62" w:unhideWhenUsed="0"/>
-    <w:lsdException w:name="Medium Shading 1 Accent 4" w:semiHidden="0" w:uiPriority="63" w:unhideWhenUsed="0"/>
-    <w:lsdException w:name="Medium Shading 2 Accent 4" w:semiHidden="0" w:uiPriority="64" w:unhideWhenUsed="0"/>
-    <w:lsdException w:name="Medium List 1 Accent 4" w:semiHidden="0" w:uiPriority="65" w:unhideWhenUsed="0"/>
-    <w:lsdException w:name="Medium List 2 Accent 4" w:semiHidden="0" w:uiPriority="66" w:unhideWhenUsed="0"/>
-    <w:lsdException w:name="Medium Grid 1 Accent 4" w:semiHidden="0" w:uiPriority="67" w:unhideWhenUsed="0"/>
-    <w:lsdException w:name="Medium Grid 2 Accent 4" w:semiHidden="0" w:uiPriority="68" w:unhideWhenUsed="0"/>
-    <w:lsdException w:name="Medium Grid 3 Accent 4" w:semiHidden="0" w:uiPriority="69" w:unhideWhenUsed="0"/>
-    <w:lsdException w:name="Dark List Accent 4" w:semiHidden="0" w:uiPriority="70" w:unhideWhenUsed="0"/>
-    <w:lsdException w:name="Colorful Shading Accent 4" w:semiHidden="0" w:uiPriority="71" w:unhideWhenUsed="0"/>
-    <w:lsdException w:name="Colorful List Accent 4" w:semiHidden="0" w:uiPriority="72" w:unhideWhenUsed="0"/>
-    <w:lsdException w:name="Colorful Grid Accent 4" w:semiHidden="0" w:uiPriority="73" w:unhideWhenUsed="0"/>
-    <w:lsdException w:name="Light Shading Accent 5" w:semiHidden="0" w:uiPriority="60" w:unhideWhenUsed="0"/>
-    <w:lsdException w:name="Light List Accent 5" w:semiHidden="0" w:uiPriority="61" w:unhideWhenUsed="0"/>
-    <w:lsdException w:name="Light Grid Accent 5" w:semiHidden="0" w:uiPriority="62" w:unhideWhenUsed="0"/>
-    <w:lsdException w:name="Medium Shading 1 Accent 5" w:semiHidden="0" w:uiPriority="63" w:unhideWhenUsed="0"/>
-    <w:lsdException w:name="Medium Shading 2 Accent 5" w:semiHidden="0" w:uiPriority="64" w:unhideWhenUsed="0"/>
-    <w:lsdException w:name="Medium List 1 Accent 5" w:semiHidden="0" w:uiPriority="65" w:unhideWhenUsed="0"/>
-    <w:lsdException w:name="Medium List 2 Accent 5" w:semiHidden="0" w:uiPriority="66" w:unhideWhenUsed="0"/>
-    <w:lsdException w:name="Medium Grid 1 Accent 5" w:semiHidden="0" w:uiPriority="67" w:unhideWhenUsed="0"/>
-    <w:lsdException w:name="Medium Grid 2 Accent 5" w:semiHidden="0" w:uiPriority="68" w:unhideWhenUsed="0"/>
-    <w:lsdException w:name="Medium Grid 3 Accent 5" w:semiHidden="0" w:uiPriority="69" w:unhideWhenUsed="0"/>
-    <w:lsdException w:name="Dark List Accent 5" w:semiHidden="0" w:uiPriority="70" w:unhideWhenUsed="0"/>
-    <w:lsdException w:name="Colorful Shading Accent 5" w:semiHidden="0" w:uiPriority="71" w:unhideWhenUsed="0"/>
-    <w:lsdException w:name="Colorful List Accent 5" w:semiHidden="0" w:uiPriority="72" w:unhideWhenUsed="0"/>
-    <w:lsdException w:name="Colorful Grid Accent 5" w:semiHidden="0" w:uiPriority="73" w:unhideWhenUsed="0"/>
-    <w:lsdException w:name="Light Shading Accent 6" w:semiHidden="0" w:uiPriority="60" w:unhideWhenUsed="0"/>
-    <w:lsdException w:name="Light List Accent 6" w:semiHidden="0" w:uiPriority="61" w:unhideWhenUsed="0"/>
-    <w:lsdException w:name="Light Grid Accent 6" w:semiHidden="0" w:uiPriority="62" w:unhideWhenUsed="0"/>
-    <w:lsdException w:name="Medium Shading 1 Accent 6" w:semiHidden="0" w:uiPriority="63" w:unhideWhenUsed="0"/>
-    <w:lsdException w:name="Medium Shading 2 Accent 6" w:semiHidden="0" w:uiPriority="64" w:unhideWhenUsed="0"/>
-    <w:lsdException w:name="Medium List 1 Accent 6" w:semiHidden="0" w:uiPriority="65" w:unhideWhenUsed="0"/>
-    <w:lsdException w:name="Medium List 2 Accent 6" w:semiHidden="0" w:uiPriority="66" w:unhideWhenUsed="0"/>
-    <w:lsdException w:name="Medium Grid 1 Accent 6" w:semiHidden="0" w:uiPriority="67" w:unhideWhenUsed="0"/>
-    <w:lsdException w:name="Medium Grid 2 Accent 6" w:semiHidden="0" w:uiPriority="68" w:unhideWhenUsed="0"/>
-    <w:lsdException w:name="Medium Grid 3 Accent 6" w:semiHidden="0" w:uiPriority="69" w:unhideWhenUsed="0"/>
-    <w:lsdException w:name="Dark List Accent 6" w:semiHidden="0" w:uiPriority="70" w:unhideWhenUsed="0"/>
-    <w:lsdException w:name="Colorful Shading Accent 6" w:semiHidden="0" w:uiPriority="71" w:unhideWhenUsed="0"/>
-    <w:lsdException w:name="Colorful List Accent 6" w:semiHidden="0" w:uiPriority="72" w:unhideWhenUsed="0"/>
-    <w:lsdException w:name="Colorful Grid Accent 6" w:semiHidden="0" w:uiPriority="73" w:unhideWhenUsed="0"/>
-    <w:lsdException w:name="Subtle Emphasis" w:semiHidden="0" w:uiPriority="19" w:unhideWhenUsed="0" w:qFormat="1"/>
-    <w:lsdException w:name="Intense Emphasis" w:semiHidden="0" w:uiPriority="21" w:unhideWhenUsed="0" w:qFormat="1"/>
-    <w:lsdException w:name="Subtle Reference" w:semiHidden="0" w:uiPriority="31" w:unhideWhenUsed="0" w:qFormat="1"/>
-    <w:lsdException w:name="Intense Reference" w:semiHidden="0" w:uiPriority="32" w:unhideWhenUsed="0" w:qFormat="1"/>
-    <w:lsdException w:name="Book Title" w:semiHidden="0" w:uiPriority="33" w:unhideWhenUsed="0" w:qFormat="1"/>
-    <w:lsdException w:name="Bibliography" w:uiPriority="37"/>
-    <w:lsdException w:name="TOC Heading" w:uiPriority="39" w:qFormat="1"/>
-  </w:latentStyles>
-  <w:style w:type="paragraph" w:default="1" w:styleId="Normal">
-    <w:name w:val="Normal"/>
-    <w:qFormat/>
-  </w:style>
-  <w:style w:type="character" w:default="1" w:styleId="Fontepargpadro">
-    <w:name w:val="Default Paragraph Font"/>
-    <w:uiPriority w:val="1"/>
-    <w:semiHidden/>
-    <w:unhideWhenUsed/>
-  </w:style>
-  <w:style w:type="table" w:default="1" w:styleId="Tabelanormal">
-    <w:name w:val="Normal Table"/>
-    <w:uiPriority w:val="99"/>
-    <w:semiHidden/>
-    <w:unhideWhenUsed/>
-    <w:tblPr>
-      <w:tblInd w:w="0" w:type="dxa"/>
-      <w:tblCellMar>
-        <w:top w:w="0" w:type="dxa"/>
-        <w:left w:w="108" w:type="dxa"/>
-        <w:bottom w:w="0" w:type="dxa"/>
-        <w:right w:w="108" w:type="dxa"/>
-      </w:tblCellMar>
-    </w:tblPr>
-  </w:style>
-  <w:style w:type="numbering" w:default="1" w:styleId="Semlista">
-    <w:name w:val="No List"/>
-    <w:uiPriority w:val="99"/>
-    <w:semiHidden/>
-    <w:unhideWhenUsed/>
-  </w:style>
-  <w:style w:type="paragraph" w:customStyle="1" w:styleId="D52A5815DB7244B7A13064135DAF2691">
-    <w:name w:val="D52A5815DB7244B7A13064135DAF2691"/>
-    <w:rsid w:val="001C157F"/>
-  </w:style>
-</w:styles>
-</file>
-
-<file path=word/glossary/stylesWithEffects.xml><?xml version="1.0" encoding="utf-8"?>
-<w:styles xmlns:wpc="http://schemas.microsoft.com/office/word/2010/wordprocessingCanvas" xmlns:mc="http://schemas.openxmlformats.org/markup-compatibility/2006" xmlns:o="urn:schemas-microsoft-com:office:office" xmlns:r="http://schemas.openxmlformats.org/officeDocument/2006/relationships" xmlns:m="http://schemas.openxmlformats.org/officeDocument/2006/math" xmlns:v="urn:schemas-microsoft-com:vml" xmlns:wp14="http://schemas.microsoft.com/office/word/2010/wordprocessingDrawing" xmlns:wp="http://schemas.openxmlformats.org/drawingml/2006/wordprocessingDrawing" xmlns:w10="urn:schemas-microsoft-com:office:word" xmlns:w="http://schemas.openxmlformats.org/wordprocessingml/2006/main" xmlns:w14="http://schemas.microsoft.com/office/word/2010/wordml" xmlns:wpg="http://schemas.microsoft.com/office/word/2010/wordprocessingGroup" xmlns:wpi="http://schemas.microsoft.com/office/word/2010/wordprocessingInk" xmlns:wne="http://schemas.microsoft.com/office/word/2006/wordml" xmlns:wps="http://schemas.microsoft.com/office/word/2010/wordprocessingShape" mc:Ignorable="w14 wp14">
-  <w:docDefaults>
-    <w:rPrDefault>
-      <w:rPr>
-        <w:rFonts w:asciiTheme="minorHAnsi" w:eastAsiaTheme="minorEastAsia" w:hAnsiTheme="minorHAnsi" w:cstheme="minorBidi"/>
-        <w:sz w:val="22"/>
-        <w:szCs w:val="22"/>
-        <w:lang w:val="pt-BR" w:eastAsia="pt-BR" w:bidi="ar-SA"/>
-      </w:rPr>
-    </w:rPrDefault>
-    <w:pPrDefault>
-      <w:pPr>
-        <w:spacing w:after="200" w:line="276" w:lineRule="auto"/>
-      </w:pPr>
-    </w:pPrDefault>
-  </w:docDefaults>
-  <w:latentStyles w:defLockedState="0" w:defUIPriority="99" w:defSemiHidden="1" w:defUnhideWhenUsed="1" w:defQFormat="0" w:count="267">
-    <w:lsdException w:name="Normal" w:semiHidden="0" w:uiPriority="0" w:unhideWhenUsed="0" w:qFormat="1"/>
-    <w:lsdException w:name="heading 1" w:semiHidden="0" w:uiPriority="9" w:unhideWhenUsed="0" w:qFormat="1"/>
-    <w:lsdException w:name="heading 2" w:uiPriority="9" w:qFormat="1"/>
-    <w:lsdException w:name="heading 3" w:uiPriority="9" w:qFormat="1"/>
-    <w:lsdException w:name="heading 4" w:uiPriority="9" w:qFormat="1"/>
-    <w:lsdException w:name="heading 5" w:uiPriority="9" w:qFormat="1"/>
-    <w:lsdException w:name="heading 6" w:uiPriority="9" w:qFormat="1"/>
-    <w:lsdException w:name="heading 7" w:uiPriority="9" w:qFormat="1"/>
-    <w:lsdException w:name="heading 8" w:uiPriority="9" w:qFormat="1"/>
-    <w:lsdException w:name="heading 9" w:uiPriority="9" w:qFormat="1"/>
-    <w:lsdException w:name="toc 1" w:uiPriority="39"/>
-    <w:lsdException w:name="toc 2" w:uiPriority="39"/>
-    <w:lsdException w:name="toc 3" w:uiPriority="39"/>
-    <w:lsdException w:name="toc 4" w:uiPriority="39"/>
-    <w:lsdException w:name="toc 5" w:uiPriority="39"/>
-    <w:lsdException w:name="toc 6" w:uiPriority="39"/>
-    <w:lsdException w:name="toc 7" w:uiPriority="39"/>
-    <w:lsdException w:name="toc 8" w:uiPriority="39"/>
-    <w:lsdException w:name="toc 9" w:uiPriority="39"/>
-    <w:lsdException w:name="caption" w:uiPriority="35" w:qFormat="1"/>
-    <w:lsdException w:name="Title" w:semiHidden="0" w:uiPriority="10" w:unhideWhenUsed="0" w:qFormat="1"/>
-    <w:lsdException w:name="Default Paragraph Font" w:uiPriority="1"/>
-    <w:lsdException w:name="Subtitle" w:semiHidden="0" w:uiPriority="11" w:unhideWhenUsed="0" w:qFormat="1"/>
-    <w:lsdException w:name="Strong" w:semiHidden="0" w:uiPriority="22" w:unhideWhenUsed="0" w:qFormat="1"/>
-    <w:lsdException w:name="Emphasis" w:semiHidden="0" w:uiPriority="20" w:unhideWhenUsed="0" w:qFormat="1"/>
-    <w:lsdException w:name="Table Grid" w:semiHidden="0" w:uiPriority="59" w:unhideWhenUsed="0"/>
-    <w:lsdException w:name="Placeholder Text" w:unhideWhenUsed="0"/>
-    <w:lsdException w:name="No Spacing" w:semiHidden="0" w:uiPriority="1" w:unhideWhenUsed="0" w:qFormat="1"/>
-    <w:lsdException w:name="Light Shading" w:semiHidden="0" w:uiPriority="60" w:unhideWhenUsed="0"/>
-    <w:lsdException w:name="Light List" w:semiHidden="0" w:uiPriority="61" w:unhideWhenUsed="0"/>
-    <w:lsdException w:name="Light Grid" w:semiHidden="0" w:uiPriority="62" w:unhideWhenUsed="0"/>
-    <w:lsdException w:name="Medium Shading 1" w:semiHidden="0" w:uiPriority="63" w:unhideWhenUsed="0"/>
-    <w:lsdException w:name="Medium Shading 2" w:semiHidden="0" w:uiPriority="64" w:unhideWhenUsed="0"/>
-    <w:lsdException w:name="Medium List 1" w:semiHidden="0" w:uiPriority="65" w:unhideWhenUsed="0"/>
-    <w:lsdException w:name="Medium List 2" w:semiHidden="0" w:uiPriority="66" w:unhideWhenUsed="0"/>
-    <w:lsdException w:name="Medium Grid 1" w:semiHidden="0" w:uiPriority="67" w:unhideWhenUsed="0"/>
-    <w:lsdException w:name="Medium Grid 2" w:semiHidden="0" w:uiPriority="68" w:unhideWhenUsed="0"/>
-    <w:lsdException w:name="Medium Grid 3" w:semiHidden="0" w:uiPriority="69" w:unhideWhenUsed="0"/>
-    <w:lsdException w:name="Dark List" w:semiHidden="0" w:uiPriority="70" w:unhideWhenUsed="0"/>
-    <w:lsdException w:name="Colorful Shading" w:semiHidden="0" w:uiPriority="71" w:unhideWhenUsed="0"/>
-    <w:lsdException w:name="Colorful List" w:semiHidden="0" w:uiPriority="72" w:unhideWhenUsed="0"/>
-    <w:lsdException w:name="Colorful Grid" w:semiHidden="0" w:uiPriority="73" w:unhideWhenUsed="0"/>
-    <w:lsdException w:name="Light Shading Accent 1" w:semiHidden="0" w:uiPriority="60" w:unhideWhenUsed="0"/>
-    <w:lsdException w:name="Light List Accent 1" w:semiHidden="0" w:uiPriority="61" w:unhideWhenUsed="0"/>
-    <w:lsdException w:name="Light Grid Accent 1" w:semiHidden="0" w:uiPriority="62" w:unhideWhenUsed="0"/>
-    <w:lsdException w:name="Medium Shading 1 Accent 1" w:semiHidden="0" w:uiPriority="63" w:unhideWhenUsed="0"/>
-    <w:lsdException w:name="Medium Shading 2 Accent 1" w:semiHidden="0" w:uiPriority="64" w:unhideWhenUsed="0"/>
-    <w:lsdException w:name="Medium List 1 Accent 1" w:semiHidden="0" w:uiPriority="65" w:unhideWhenUsed="0"/>
-    <w:lsdException w:name="Revision" w:unhideWhenUsed="0"/>
-    <w:lsdException w:name="List Paragraph" w:semiHidden="0" w:uiPriority="34" w:unhideWhenUsed="0" w:qFormat="1"/>
-    <w:lsdException w:name="Quote" w:semiHidden="0" w:uiPriority="29" w:unhideWhenUsed="0" w:qFormat="1"/>
-    <w:lsdException w:name="Intense Quote" w:semiHidden="0" w:uiPriority="30" w:unhideWhenUsed="0" w:qFormat="1"/>
-    <w:lsdException w:name="Medium List 2 Accent 1" w:semiHidden="0" w:uiPriority="66" w:unhideWhenUsed="0"/>
-    <w:lsdException w:name="Medium Grid 1 Accent 1" w:semiHidden="0" w:uiPriority="67" w:unhideWhenUsed="0"/>
-    <w:lsdException w:name="Medium Grid 2 Accent 1" w:semiHidden="0" w:uiPriority="68" w:unhideWhenUsed="0"/>
-    <w:lsdException w:name="Medium Grid 3 Accent 1" w:semiHidden="0" w:uiPriority="69" w:unhideWhenUsed="0"/>
-    <w:lsdException w:name="Dark List Accent 1" w:semiHidden="0" w:uiPriority="70" w:unhideWhenUsed="0"/>
-    <w:lsdException w:name="Colorful Shading Accent 1" w:semiHidden="0" w:uiPriority="71" w:unhideWhenUsed="0"/>
-    <w:lsdException w:name="Colorful List Accent 1" w:semiHidden="0" w:uiPriority="72" w:unhideWhenUsed="0"/>
-    <w:lsdException w:name="Colorful Grid Accent 1" w:semiHidden="0" w:uiPriority="73" w:unhideWhenUsed="0"/>
-    <w:lsdException w:name="Light Shading Accent 2" w:semiHidden="0" w:uiPriority="60" w:unhideWhenUsed="0"/>
-    <w:lsdException w:name="Light List Accent 2" w:semiHidden="0" w:uiPriority="61" w:unhideWhenUsed="0"/>
-    <w:lsdException w:name="Light Grid Accent 2" w:semiHidden="0" w:uiPriority="62" w:unhideWhenUsed="0"/>
-    <w:lsdException w:name="Medium Shading 1 Accent 2" w:semiHidden="0" w:uiPriority="63" w:unhideWhenUsed="0"/>
-    <w:lsdException w:name="Medium Shading 2 Accent 2" w:semiHidden="0" w:uiPriority="64" w:unhideWhenUsed="0"/>
-    <w:lsdException w:name="Medium List 1 Accent 2" w:semiHidden="0" w:uiPriority="65" w:unhideWhenUsed="0"/>
-    <w:lsdException w:name="Medium List 2 Accent 2" w:semiHidden="0" w:uiPriority="66" w:unhideWhenUsed="0"/>
-    <w:lsdException w:name="Medium Grid 1 Accent 2" w:semiHidden="0" w:uiPriority="67" w:unhideWhenUsed="0"/>
-    <w:lsdException w:name="Medium Grid 2 Accent 2" w:semiHidden="0" w:uiPriority="68" w:unhideWhenUsed="0"/>
-    <w:lsdException w:name="Medium Grid 3 Accent 2" w:semiHidden="0" w:uiPriority="69" w:unhideWhenUsed="0"/>
-    <w:lsdException w:name="Dark List Accent 2" w:semiHidden="0" w:uiPriority="70" w:unhideWhenUsed="0"/>
-    <w:lsdException w:name="Colorful Shading Accent 2" w:semiHidden="0" w:uiPriority="71" w:unhideWhenUsed="0"/>
-    <w:lsdException w:name="Colorful List Accent 2" w:semiHidden="0" w:uiPriority="72" w:unhideWhenUsed="0"/>
-    <w:lsdException w:name="Colorful Grid Accent 2" w:semiHidden="0" w:uiPriority="73" w:unhideWhenUsed="0"/>
-    <w:lsdException w:name="Light Shading Accent 3" w:semiHidden="0" w:uiPriority="60" w:unhideWhenUsed="0"/>
-    <w:lsdException w:name="Light List Accent 3" w:semiHidden="0" w:uiPriority="61" w:unhideWhenUsed="0"/>
-    <w:lsdException w:name="Light Grid Accent 3" w:semiHidden="0" w:uiPriority="62" w:unhideWhenUsed="0"/>
-    <w:lsdException w:name="Medium Shading 1 Accent 3" w:semiHidden="0" w:uiPriority="63" w:unhideWhenUsed="0"/>
-    <w:lsdException w:name="Medium Shading 2 Accent 3" w:semiHidden="0" w:uiPriority="64" w:unhideWhenUsed="0"/>
-    <w:lsdException w:name="Medium List 1 Accent 3" w:semiHidden="0" w:uiPriority="65" w:unhideWhenUsed="0"/>
-    <w:lsdException w:name="Medium List 2 Accent 3" w:semiHidden="0" w:uiPriority="66" w:unhideWhenUsed="0"/>
-    <w:lsdException w:name="Medium Grid 1 Accent 3" w:semiHidden="0" w:uiPriority="67" w:unhideWhenUsed="0"/>
-    <w:lsdException w:name="Medium Grid 2 Accent 3" w:semiHidden="0" w:uiPriority="68" w:unhideWhenUsed="0"/>
-    <w:lsdException w:name="Medium Grid 3 Accent 3" w:semiHidden="0" w:uiPriority="69" w:unhideWhenUsed="0"/>
-    <w:lsdException w:name="Dark List Accent 3" w:semiHidden="0" w:uiPriority="70" w:unhideWhenUsed="0"/>
-    <w:lsdException w:name="Colorful Shading Accent 3" w:semiHidden="0" w:uiPriority="71" w:unhideWhenUsed="0"/>
-    <w:lsdException w:name="Colorful List Accent 3" w:semiHidden="0" w:uiPriority="72" w:unhideWhenUsed="0"/>
-    <w:lsdException w:name="Colorful Grid Accent 3" w:semiHidden="0" w:uiPriority="73" w:unhideWhenUsed="0"/>
-    <w:lsdException w:name="Light Shading Accent 4" w:semiHidden="0" w:uiPriority="60" w:unhideWhenUsed="0"/>
-    <w:lsdException w:name="Light List Accent 4" w:semiHidden="0" w:uiPriority="61" w:unhideWhenUsed="0"/>
-    <w:lsdException w:name="Light Grid Accent 4" w:semiHidden="0" w:uiPriority="62" w:unhideWhenUsed="0"/>
-    <w:lsdException w:name="Medium Shading 1 Accent 4" w:semiHidden="0" w:uiPriority="63" w:unhideWhenUsed="0"/>
-    <w:lsdException w:name="Medium Shading 2 Accent 4" w:semiHidden="0" w:uiPriority="64" w:unhideWhenUsed="0"/>
-    <w:lsdException w:name="Medium List 1 Accent 4" w:semiHidden="0" w:uiPriority="65" w:unhideWhenUsed="0"/>
-    <w:lsdException w:name="Medium List 2 Accent 4" w:semiHidden="0" w:uiPriority="66" w:unhideWhenUsed="0"/>
-    <w:lsdException w:name="Medium Grid 1 Accent 4" w:semiHidden="0" w:uiPriority="67" w:unhideWhenUsed="0"/>
-    <w:lsdException w:name="Medium Grid 2 Accent 4" w:semiHidden="0" w:uiPriority="68" w:unhideWhenUsed="0"/>
-    <w:lsdException w:name="Medium Grid 3 Accent 4" w:semiHidden="0" w:uiPriority="69" w:unhideWhenUsed="0"/>
-    <w:lsdException w:name="Dark List Accent 4" w:semiHidden="0" w:uiPriority="70" w:unhideWhenUsed="0"/>
-    <w:lsdException w:name="Colorful Shading Accent 4" w:semiHidden="0" w:uiPriority="71" w:unhideWhenUsed="0"/>
-    <w:lsdException w:name="Colorful List Accent 4" w:semiHidden="0" w:uiPriority="72" w:unhideWhenUsed="0"/>
-    <w:lsdException w:name="Colorful Grid Accent 4" w:semiHidden="0" w:uiPriority="73" w:unhideWhenUsed="0"/>
-    <w:lsdException w:name="Light Shading Accent 5" w:semiHidden="0" w:uiPriority="60" w:unhideWhenUsed="0"/>
-    <w:lsdException w:name="Light List Accent 5" w:semiHidden="0" w:uiPriority="61" w:unhideWhenUsed="0"/>
-    <w:lsdException w:name="Light Grid Accent 5" w:semiHidden="0" w:uiPriority="62" w:unhideWhenUsed="0"/>
-    <w:lsdException w:name="Medium Shading 1 Accent 5" w:semiHidden="0" w:uiPriority="63" w:unhideWhenUsed="0"/>
-    <w:lsdException w:name="Medium Shading 2 Accent 5" w:semiHidden="0" w:uiPriority="64" w:unhideWhenUsed="0"/>
-    <w:lsdException w:name="Medium List 1 Accent 5" w:semiHidden="0" w:uiPriority="65" w:unhideWhenUsed="0"/>
-    <w:lsdException w:name="Medium List 2 Accent 5" w:semiHidden="0" w:uiPriority="66" w:unhideWhenUsed="0"/>
-    <w:lsdException w:name="Medium Grid 1 Accent 5" w:semiHidden="0" w:uiPriority="67" w:unhideWhenUsed="0"/>
-    <w:lsdException w:name="Medium Grid 2 Accent 5" w:semiHidden="0" w:uiPriority="68" w:unhideWhenUsed="0"/>
-    <w:lsdException w:name="Medium Grid 3 Accent 5" w:semiHidden="0" w:uiPriority="69" w:unhideWhenUsed="0"/>
-    <w:lsdException w:name="Dark List Accent 5" w:semiHidden="0" w:uiPriority="70" w:unhideWhenUsed="0"/>
-    <w:lsdException w:name="Colorful Shading Accent 5" w:semiHidden="0" w:uiPriority="71" w:unhideWhenUsed="0"/>
-    <w:lsdException w:name="Colorful List Accent 5" w:semiHidden="0" w:uiPriority="72" w:unhideWhenUsed="0"/>
-    <w:lsdException w:name="Colorful Grid Accent 5" w:semiHidden="0" w:uiPriority="73" w:unhideWhenUsed="0"/>
-    <w:lsdException w:name="Light Shading Accent 6" w:semiHidden="0" w:uiPriority="60" w:unhideWhenUsed="0"/>
-    <w:lsdException w:name="Light List Accent 6" w:semiHidden="0" w:uiPriority="61" w:unhideWhenUsed="0"/>
-    <w:lsdException w:name="Light Grid Accent 6" w:semiHidden="0" w:uiPriority="62" w:unhideWhenUsed="0"/>
-    <w:lsdException w:name="Medium Shading 1 Accent 6" w:semiHidden="0" w:uiPriority="63" w:unhideWhenUsed="0"/>
-    <w:lsdException w:name="Medium Shading 2 Accent 6" w:semiHidden="0" w:uiPriority="64" w:unhideWhenUsed="0"/>
-    <w:lsdException w:name="Medium List 1 Accent 6" w:semiHidden="0" w:uiPriority="65" w:unhideWhenUsed="0"/>
-    <w:lsdException w:name="Medium List 2 Accent 6" w:semiHidden="0" w:uiPriority="66" w:unhideWhenUsed="0"/>
-    <w:lsdException w:name="Medium Grid 1 Accent 6" w:semiHidden="0" w:uiPriority="67" w:unhideWhenUsed="0"/>
-    <w:lsdException w:name="Medium Grid 2 Accent 6" w:semiHidden="0" w:uiPriority="68" w:unhideWhenUsed="0"/>
-    <w:lsdException w:name="Medium Grid 3 Accent 6" w:semiHidden="0" w:uiPriority="69" w:unhideWhenUsed="0"/>
-    <w:lsdException w:name="Dark List Accent 6" w:semiHidden="0" w:uiPriority="70" w:unhideWhenUsed="0"/>
-    <w:lsdException w:name="Colorful Shading Accent 6" w:semiHidden="0" w:uiPriority="71" w:unhideWhenUsed="0"/>
-    <w:lsdException w:name="Colorful List Accent 6" w:semiHidden="0" w:uiPriority="72" w:unhideWhenUsed="0"/>
-    <w:lsdException w:name="Colorful Grid Accent 6" w:semiHidden="0" w:uiPriority="73" w:unhideWhenUsed="0"/>
-    <w:lsdException w:name="Subtle Emphasis" w:semiHidden="0" w:uiPriority="19" w:unhideWhenUsed="0" w:qFormat="1"/>
-    <w:lsdException w:name="Intense Emphasis" w:semiHidden="0" w:uiPriority="21" w:unhideWhenUsed="0" w:qFormat="1"/>
-    <w:lsdException w:name="Subtle Reference" w:semiHidden="0" w:uiPriority="31" w:unhideWhenUsed="0" w:qFormat="1"/>
-    <w:lsdException w:name="Intense Reference" w:semiHidden="0" w:uiPriority="32" w:unhideWhenUsed="0" w:qFormat="1"/>
-    <w:lsdException w:name="Book Title" w:semiHidden="0" w:uiPriority="33" w:unhideWhenUsed="0" w:qFormat="1"/>
-    <w:lsdException w:name="Bibliography" w:uiPriority="37"/>
-    <w:lsdException w:name="TOC Heading" w:uiPriority="39" w:qFormat="1"/>
-  </w:latentStyles>
-  <w:style w:type="paragraph" w:default="1" w:styleId="Normal">
-    <w:name w:val="Normal"/>
-    <w:qFormat/>
-  </w:style>
-  <w:style w:type="character" w:default="1" w:styleId="Fontepargpadro">
-    <w:name w:val="Default Paragraph Font"/>
-    <w:uiPriority w:val="1"/>
-    <w:semiHidden/>
-    <w:unhideWhenUsed/>
-  </w:style>
-  <w:style w:type="table" w:default="1" w:styleId="Tabelanormal">
-    <w:name w:val="Normal Table"/>
-    <w:uiPriority w:val="99"/>
-    <w:semiHidden/>
-    <w:unhideWhenUsed/>
-    <w:tblPr>
-      <w:tblInd w:w="0" w:type="dxa"/>
-      <w:tblCellMar>
-        <w:top w:w="0" w:type="dxa"/>
-        <w:left w:w="108" w:type="dxa"/>
-        <w:bottom w:w="0" w:type="dxa"/>
-        <w:right w:w="108" w:type="dxa"/>
-      </w:tblCellMar>
-    </w:tblPr>
-  </w:style>
-  <w:style w:type="numbering" w:default="1" w:styleId="Semlista">
-    <w:name w:val="No List"/>
-    <w:uiPriority w:val="99"/>
-    <w:semiHidden/>
-    <w:unhideWhenUsed/>
-  </w:style>
-  <w:style w:type="paragraph" w:customStyle="1" w:styleId="D52A5815DB7244B7A13064135DAF2691">
-    <w:name w:val="D52A5815DB7244B7A13064135DAF2691"/>
-    <w:rsid w:val="001C157F"/>
-  </w:style>
-</w:styles>
-</file>
-
-<file path=word/glossary/webSettings.xml><?xml version="1.0" encoding="utf-8"?>
-<w:webSettings xmlns:mc="http://schemas.openxmlformats.org/markup-compatibility/2006" xmlns:r="http://schemas.openxmlformats.org/officeDocument/2006/relationships" xmlns:w="http://schemas.openxmlformats.org/wordprocessingml/2006/main" xmlns:w14="http://schemas.microsoft.com/office/word/2010/wordml" mc:Ignorable="w14">
-  <w:optimizeForBrowser/>
-  <w:allowPNG/>
-</w:webSettings>
-</file>
-
 <file path=word/theme/theme1.xml><?xml version="1.0" encoding="utf-8"?>
 <a:theme xmlns:a="http://schemas.openxmlformats.org/drawingml/2006/main" name="Office Theme">
   <a:themeElements>
@@ -15305,7 +14777,7 @@
 </file>
 
 <file path=customXml/itemProps1.xml><?xml version="1.0" encoding="utf-8"?>
-<ds:datastoreItem xmlns:ds="http://schemas.openxmlformats.org/officeDocument/2006/customXml" ds:itemID="{601C7918-0E07-4C93-9A0D-DD275FCE529A}">
+<ds:datastoreItem xmlns:ds="http://schemas.openxmlformats.org/officeDocument/2006/customXml" ds:itemID="{1ADE020E-18F6-4DE8-8E5F-B6645BC78DE6}">
   <ds:schemaRefs>
     <ds:schemaRef ds:uri="http://schemas.openxmlformats.org/officeDocument/2006/bibliography"/>
   </ds:schemaRefs>

</xml_diff>